<commit_message>
Updated to UVVM v2021.04.08 - Please see CHANGES.TXT for details.
</commit_message>
<xml_diff>
--- a/bitvis_vip_axilite/doc/axilite_vvc_QuickRef.docx
+++ b/bitvis_vip_axilite/doc/axilite_vvc_QuickRef.docx
@@ -20954,7 +20954,7 @@
           <w:b/>
           <w:i/>
         </w:rPr>
-        <w:t>5</w:t>
+        <w:t>6</w:t>
       </w:r>
       <w:r>
         <w:rPr>
@@ -21002,7 +21002,7 @@
           <w:b/>
           <w:i/>
         </w:rPr>
-        <w:t>1</w:t>
+        <w:t>2</w:t>
       </w:r>
       <w:r>
         <w:rPr>
@@ -23183,7 +23183,7 @@
               <w:sz w:val="14"/>
               <w:lang w:val="en-US"/>
             </w:rPr>
-            <w:t>2020-10-05</w:t>
+            <w:t>2021-04-07</w:t>
           </w:r>
           <w:r>
             <w:rPr>

</xml_diff>